<commit_message>
-Fixed the documentation and fixed issues discovered with SonarLint
</commit_message>
<xml_diff>
--- a/Docs/lab1/RequirementsTasks_v1.0.docx
+++ b/Docs/lab1/RequirementsTasks_v1.0.docx
@@ -224,7 +224,27 @@
         <w:rPr>
           <w:rFonts w:cstheme="minorHAnsi"/>
         </w:rPr>
-        <w:t xml:space="preserve"> text. </w:t>
+        <w:t xml:space="preserve"> text</w:t>
+      </w:r>
+      <w:r>
+        <w:rPr>
+          <w:rFonts w:cstheme="minorHAnsi"/>
+        </w:rPr>
+        <w:t xml:space="preserve"> </w:t>
+      </w:r>
+      <w:r>
+        <w:rPr>
+          <w:rFonts w:cstheme="minorHAnsi"/>
+          <w:b/>
+          <w:bCs/>
+        </w:rPr>
+        <w:t>(SELECTAT DE UTILIZATOR / BINAR / TEXT)</w:t>
+      </w:r>
+      <w:r>
+        <w:rPr>
+          <w:rFonts w:cstheme="minorHAnsi"/>
+        </w:rPr>
+        <w:t xml:space="preserve">. </w:t>
       </w:r>
       <w:proofErr w:type="spellStart"/>
       <w:r>
@@ -580,7 +600,15 @@
         <w:rPr>
           <w:rFonts w:cstheme="minorHAnsi"/>
         </w:rPr>
-        <w:t xml:space="preserve">de </w:t>
+        <w:t>d</w:t>
+      </w:r>
+      <w:bookmarkStart w:id="0" w:name="_GoBack"/>
+      <w:bookmarkEnd w:id="0"/>
+      <w:r>
+        <w:rPr>
+          <w:rFonts w:cstheme="minorHAnsi"/>
+        </w:rPr>
+        <w:t xml:space="preserve">e </w:t>
       </w:r>
       <w:proofErr w:type="spellStart"/>
       <w:r>
@@ -1500,8 +1528,6 @@
           <w:rFonts w:cstheme="minorHAnsi"/>
         </w:rPr>
       </w:pPr>
-      <w:bookmarkStart w:id="0" w:name="_GoBack"/>
-      <w:bookmarkEnd w:id="0"/>
     </w:p>
     <w:p>
       <w:pPr>
@@ -4098,7 +4124,7 @@
     <w:lsdException w:name="Table Web 2" w:semiHidden="1" w:unhideWhenUsed="1"/>
     <w:lsdException w:name="Table Web 3" w:semiHidden="1" w:unhideWhenUsed="1"/>
     <w:lsdException w:name="Balloon Text" w:semiHidden="1" w:unhideWhenUsed="1"/>
-    <w:lsdException w:name="Table Grid" w:semiHidden="1" w:uiPriority="59" w:unhideWhenUsed="1"/>
+    <w:lsdException w:name="Table Grid" w:uiPriority="59"/>
     <w:lsdException w:name="Table Theme" w:semiHidden="1" w:unhideWhenUsed="1"/>
     <w:lsdException w:name="Placeholder Text" w:semiHidden="1"/>
     <w:lsdException w:name="No Spacing" w:uiPriority="1" w:qFormat="1"/>
@@ -4760,7 +4786,7 @@
 </file>
 
 <file path=customXml/itemProps1.xml><?xml version="1.0" encoding="utf-8"?>
-<ds:datastoreItem xmlns:ds="http://schemas.openxmlformats.org/officeDocument/2006/customXml" ds:itemID="{7875A2BF-7389-4111-A2AE-93FD3189BCE8}">
+<ds:datastoreItem xmlns:ds="http://schemas.openxmlformats.org/officeDocument/2006/customXml" ds:itemID="{176DC9E4-4B63-4EAE-883E-22FB31BB0C14}">
   <ds:schemaRefs>
     <ds:schemaRef ds:uri="http://schemas.openxmlformats.org/officeDocument/2006/bibliography"/>
   </ds:schemaRefs>

</xml_diff>